<commit_message>
question number 5 encryption files added
</commit_message>
<xml_diff>
--- a/SI Trabalho 1.docx
+++ b/SI Trabalho 1.docx
@@ -405,21 +405,7 @@
         <w:rPr>
           <w:lang w:val="pt-PT"/>
         </w:rPr>
-        <w:t xml:space="preserve">mensagem origina mesmo de determinado emissor (Non </w:t>
-      </w:r>
-      <w:proofErr w:type="spellStart"/>
-      <w:r>
-        <w:rPr>
-          <w:lang w:val="pt-PT"/>
-        </w:rPr>
-        <w:t>repudiation</w:t>
-      </w:r>
-      <w:proofErr w:type="spellEnd"/>
-      <w:r>
-        <w:rPr>
-          <w:lang w:val="pt-PT"/>
-        </w:rPr>
-        <w:t>)</w:t>
+        <w:t>mensagem origina mesmo de determinado emissor (Non repudiation)</w:t>
       </w:r>
       <w:r>
         <w:rPr>
@@ -537,7 +523,6 @@
         </w:rPr>
         <w:t xml:space="preserve">o de </w:t>
       </w:r>
-      <w:proofErr w:type="spellStart"/>
       <w:r>
         <w:rPr>
           <w:rFonts w:ascii="CMTI10" w:hAnsi="CMTI10"/>
@@ -545,17 +530,7 @@
           <w:szCs w:val="20"/>
           <w:lang w:val="pt-PT"/>
         </w:rPr>
-        <w:t>hash</w:t>
-      </w:r>
-      <w:proofErr w:type="spellEnd"/>
-      <w:r>
-        <w:rPr>
-          <w:rFonts w:ascii="CMTI10" w:hAnsi="CMTI10"/>
-          <w:sz w:val="20"/>
-          <w:szCs w:val="20"/>
-          <w:lang w:val="pt-PT"/>
-        </w:rPr>
-        <w:t xml:space="preserve"> </w:t>
+        <w:t xml:space="preserve">hash </w:t>
       </w:r>
       <w:r>
         <w:rPr>
@@ -1281,7 +1256,6 @@
         </w:rPr>
         <w:t xml:space="preserve"> </w:t>
       </w:r>
-      <w:proofErr w:type="spellStart"/>
       <w:r>
         <w:rPr>
           <w:rFonts w:ascii="CMR10" w:hAnsi="CMR10"/>
@@ -1291,7 +1265,6 @@
         </w:rPr>
         <w:t>hash</w:t>
       </w:r>
-      <w:proofErr w:type="spellEnd"/>
       <w:r>
         <w:rPr>
           <w:rFonts w:ascii="CMR10" w:hAnsi="CMR10"/>
@@ -1644,77 +1617,7 @@
         <w:rPr>
           <w:lang w:val="pt-PT"/>
         </w:rPr>
-        <w:t xml:space="preserve"> o número de </w:t>
-      </w:r>
-      <w:proofErr w:type="spellStart"/>
-      <w:r>
-        <w:rPr>
-          <w:lang w:val="pt-PT"/>
-        </w:rPr>
-        <w:t>hash</w:t>
-      </w:r>
-      <w:proofErr w:type="spellEnd"/>
-      <w:r>
-        <w:rPr>
-          <w:lang w:val="pt-PT"/>
-        </w:rPr>
-        <w:t xml:space="preserve"> </w:t>
-      </w:r>
-      <w:proofErr w:type="spellStart"/>
-      <w:r>
-        <w:rPr>
-          <w:lang w:val="pt-PT"/>
-        </w:rPr>
-        <w:t>codes</w:t>
-      </w:r>
-      <w:proofErr w:type="spellEnd"/>
-      <w:r>
-        <w:rPr>
-          <w:lang w:val="pt-PT"/>
-        </w:rPr>
-        <w:t xml:space="preserve"> possíveis de serem gerados é limitado, a isto chamamos de </w:t>
-      </w:r>
-      <w:proofErr w:type="spellStart"/>
-      <w:r>
-        <w:rPr>
-          <w:lang w:val="pt-PT"/>
-        </w:rPr>
-        <w:t>birthday</w:t>
-      </w:r>
-      <w:proofErr w:type="spellEnd"/>
-      <w:r>
-        <w:rPr>
-          <w:lang w:val="pt-PT"/>
-        </w:rPr>
-        <w:t xml:space="preserve"> </w:t>
-      </w:r>
-      <w:proofErr w:type="spellStart"/>
-      <w:r>
-        <w:rPr>
-          <w:lang w:val="pt-PT"/>
-        </w:rPr>
-        <w:t>paradox</w:t>
-      </w:r>
-      <w:proofErr w:type="spellEnd"/>
-      <w:r>
-        <w:rPr>
-          <w:lang w:val="pt-PT"/>
-        </w:rPr>
-        <w:t xml:space="preserve"> e é desta forma que podemos ter o mesmo </w:t>
-      </w:r>
-      <w:proofErr w:type="spellStart"/>
-      <w:r>
-        <w:rPr>
-          <w:lang w:val="pt-PT"/>
-        </w:rPr>
-        <w:t>hash</w:t>
-      </w:r>
-      <w:proofErr w:type="spellEnd"/>
-      <w:r>
-        <w:rPr>
-          <w:lang w:val="pt-PT"/>
-        </w:rPr>
-        <w:t xml:space="preserve"> para mensagens diferentes.</w:t>
+        <w:t xml:space="preserve"> o número de hash codes possíveis de serem gerados é limitado, a isto chamamos de birthday paradox e é desta forma que podemos ter o mesmo hash para mensagens diferentes.</w:t>
       </w:r>
       <w:r>
         <w:rPr>
@@ -2058,25 +1961,7 @@
           <w:highlight w:val="yellow"/>
           <w:lang w:val="pt-PT" w:eastAsia="en-GB"/>
         </w:rPr>
-        <w:t xml:space="preserve">Cifrar mensagens com diferentes </w:t>
-      </w:r>
-      <w:proofErr w:type="spellStart"/>
-      <w:r>
-        <w:rPr>
-          <w:rFonts w:ascii="Times New Roman" w:eastAsia="Times New Roman" w:hAnsi="Times New Roman" w:cs="Times New Roman"/>
-          <w:highlight w:val="yellow"/>
-          <w:lang w:val="pt-PT" w:eastAsia="en-GB"/>
-        </w:rPr>
-        <w:t>keys</w:t>
-      </w:r>
-      <w:proofErr w:type="spellEnd"/>
-      <w:r>
-        <w:rPr>
-          <w:rFonts w:ascii="Times New Roman" w:eastAsia="Times New Roman" w:hAnsi="Times New Roman" w:cs="Times New Roman"/>
-          <w:highlight w:val="yellow"/>
-          <w:lang w:val="pt-PT" w:eastAsia="en-GB"/>
-        </w:rPr>
-        <w:t xml:space="preserve"> geradas aleatoriamente até chegar a uma mensagem que tenha um algoritmo de cifra igual á mensagem que pretende atacar.</w:t>
+        <w:t>Cifrar mensagens com diferentes keys geradas aleatoriamente até chegar a uma mensagem que tenha um algoritmo de cifra igual á mensagem que pretende atacar.</w:t>
       </w:r>
     </w:p>
     <w:p>
@@ -2273,14 +2158,12 @@
           <w:rFonts w:ascii="CMR10" w:hAnsi="CMR10"/>
           <w:sz w:val="20"/>
           <w:szCs w:val="20"/>
-          <w:highlight w:val="red"/>
-          <w:lang w:val="pt-PT"/>
-        </w:rPr>
-      </w:pPr>
-      <w:r>
-        <w:rPr>
-          <w:rFonts w:ascii="CMR10" w:hAnsi="CMR10"/>
-          <w:highlight w:val="red"/>
+          <w:lang w:val="pt-PT"/>
+        </w:rPr>
+      </w:pPr>
+      <w:r>
+        <w:rPr>
+          <w:rFonts w:ascii="CMR10" w:hAnsi="CMR10"/>
           <w:lang w:val="pt-PT"/>
         </w:rPr>
         <w:t>Questão</w:t>
@@ -2290,7 +2173,6 @@
           <w:rFonts w:ascii="CMR10" w:hAnsi="CMR10"/>
           <w:sz w:val="20"/>
           <w:szCs w:val="20"/>
-          <w:highlight w:val="red"/>
           <w:lang w:val="pt-PT"/>
         </w:rPr>
         <w:t xml:space="preserve"> - Na biblioteca </w:t>
@@ -2300,159 +2182,69 @@
           <w:rFonts w:ascii="CMTI10" w:hAnsi="CMTI10"/>
           <w:sz w:val="20"/>
           <w:szCs w:val="20"/>
-          <w:highlight w:val="red"/>
-          <w:lang w:val="pt-PT"/>
-        </w:rPr>
-        <w:t xml:space="preserve">Java </w:t>
-      </w:r>
-      <w:proofErr w:type="spellStart"/>
+          <w:lang w:val="pt-PT"/>
+        </w:rPr>
+        <w:t xml:space="preserve">Java Cryptography Architecture </w:t>
+      </w:r>
+      <w:r>
+        <w:rPr>
+          <w:rFonts w:ascii="CMR10" w:hAnsi="CMR10"/>
+          <w:sz w:val="20"/>
+          <w:szCs w:val="20"/>
+          <w:lang w:val="pt-PT"/>
+        </w:rPr>
+        <w:t xml:space="preserve">(JCA), como é que as </w:t>
+      </w:r>
       <w:r>
         <w:rPr>
           <w:rFonts w:ascii="CMTI10" w:hAnsi="CMTI10"/>
           <w:sz w:val="20"/>
           <w:szCs w:val="20"/>
-          <w:highlight w:val="red"/>
-          <w:lang w:val="pt-PT"/>
-        </w:rPr>
-        <w:t>Cryptography</w:t>
-      </w:r>
-      <w:proofErr w:type="spellEnd"/>
-      <w:r>
-        <w:rPr>
-          <w:rFonts w:ascii="CMTI10" w:hAnsi="CMTI10"/>
-          <w:sz w:val="20"/>
-          <w:szCs w:val="20"/>
-          <w:highlight w:val="red"/>
-          <w:lang w:val="pt-PT"/>
-        </w:rPr>
-        <w:t xml:space="preserve"> </w:t>
-      </w:r>
-      <w:proofErr w:type="spellStart"/>
-      <w:r>
-        <w:rPr>
-          <w:rFonts w:ascii="CMTI10" w:hAnsi="CMTI10"/>
-          <w:sz w:val="20"/>
-          <w:szCs w:val="20"/>
-          <w:highlight w:val="red"/>
-          <w:lang w:val="pt-PT"/>
-        </w:rPr>
-        <w:t>Architecture</w:t>
-      </w:r>
-      <w:proofErr w:type="spellEnd"/>
-      <w:r>
-        <w:rPr>
-          <w:rFonts w:ascii="CMTI10" w:hAnsi="CMTI10"/>
-          <w:sz w:val="20"/>
-          <w:szCs w:val="20"/>
-          <w:highlight w:val="red"/>
-          <w:lang w:val="pt-PT"/>
-        </w:rPr>
-        <w:t xml:space="preserve"> </w:t>
-      </w:r>
-      <w:r>
-        <w:rPr>
-          <w:rFonts w:ascii="CMR10" w:hAnsi="CMR10"/>
-          <w:sz w:val="20"/>
-          <w:szCs w:val="20"/>
-          <w:highlight w:val="red"/>
-          <w:lang w:val="pt-PT"/>
-        </w:rPr>
-        <w:t xml:space="preserve">(JCA), como é que as </w:t>
-      </w:r>
-      <w:proofErr w:type="spellStart"/>
-      <w:r>
-        <w:rPr>
-          <w:rFonts w:ascii="CMTI10" w:hAnsi="CMTI10"/>
-          <w:sz w:val="20"/>
-          <w:szCs w:val="20"/>
-          <w:highlight w:val="red"/>
-          <w:lang w:val="pt-PT"/>
-        </w:rPr>
-        <w:t>engine</w:t>
-      </w:r>
-      <w:proofErr w:type="spellEnd"/>
-      <w:r>
-        <w:rPr>
-          <w:rFonts w:ascii="CMTI10" w:hAnsi="CMTI10"/>
-          <w:sz w:val="20"/>
-          <w:szCs w:val="20"/>
-          <w:highlight w:val="red"/>
-          <w:lang w:val="pt-PT"/>
-        </w:rPr>
-        <w:t xml:space="preserve"> classes </w:t>
-      </w:r>
-      <w:r>
-        <w:rPr>
-          <w:rFonts w:ascii="CMR10" w:hAnsi="CMR10"/>
-          <w:sz w:val="20"/>
-          <w:szCs w:val="20"/>
-          <w:highlight w:val="red"/>
-          <w:lang w:val="pt-PT"/>
-        </w:rPr>
-        <w:t>(</w:t>
-      </w:r>
-      <w:proofErr w:type="spellStart"/>
-      <w:r>
-        <w:rPr>
-          <w:rFonts w:ascii="CMR10" w:hAnsi="CMR10"/>
-          <w:sz w:val="20"/>
-          <w:szCs w:val="20"/>
-          <w:highlight w:val="red"/>
-          <w:lang w:val="pt-PT"/>
-        </w:rPr>
-        <w:t>ex</w:t>
-      </w:r>
-      <w:proofErr w:type="spellEnd"/>
-      <w:r>
-        <w:rPr>
-          <w:rFonts w:ascii="CMR10" w:hAnsi="CMR10"/>
-          <w:sz w:val="20"/>
-          <w:szCs w:val="20"/>
-          <w:highlight w:val="red"/>
-          <w:lang w:val="pt-PT"/>
-        </w:rPr>
-        <w:t xml:space="preserve">: </w:t>
-      </w:r>
-      <w:proofErr w:type="spellStart"/>
+          <w:lang w:val="pt-PT"/>
+        </w:rPr>
+        <w:t xml:space="preserve">engine classes </w:t>
+      </w:r>
+      <w:r>
+        <w:rPr>
+          <w:rFonts w:ascii="CMR10" w:hAnsi="CMR10"/>
+          <w:sz w:val="20"/>
+          <w:szCs w:val="20"/>
+          <w:lang w:val="pt-PT"/>
+        </w:rPr>
+        <w:t xml:space="preserve">(ex: </w:t>
+      </w:r>
       <w:r>
         <w:rPr>
           <w:rFonts w:ascii="CMTT10" w:hAnsi="CMTT10"/>
           <w:sz w:val="20"/>
           <w:szCs w:val="20"/>
-          <w:highlight w:val="red"/>
           <w:lang w:val="pt-PT"/>
         </w:rPr>
         <w:t>Cipher</w:t>
       </w:r>
-      <w:proofErr w:type="spellEnd"/>
-      <w:r>
-        <w:rPr>
-          <w:rFonts w:ascii="CMR10" w:hAnsi="CMR10"/>
-          <w:sz w:val="20"/>
-          <w:szCs w:val="20"/>
-          <w:highlight w:val="red"/>
+      <w:r>
+        <w:rPr>
+          <w:rFonts w:ascii="CMR10" w:hAnsi="CMR10"/>
+          <w:sz w:val="20"/>
+          <w:szCs w:val="20"/>
           <w:lang w:val="pt-PT"/>
         </w:rPr>
         <w:t xml:space="preserve">, </w:t>
       </w:r>
-      <w:proofErr w:type="spellStart"/>
       <w:r>
         <w:rPr>
           <w:rFonts w:ascii="CMTT10" w:hAnsi="CMTT10"/>
           <w:sz w:val="20"/>
           <w:szCs w:val="20"/>
-          <w:highlight w:val="red"/>
           <w:lang w:val="pt-PT"/>
         </w:rPr>
         <w:t>Signature</w:t>
       </w:r>
-      <w:proofErr w:type="spellEnd"/>
-      <w:r>
-        <w:rPr>
-          <w:rFonts w:ascii="CMR10" w:hAnsi="CMR10"/>
-          <w:sz w:val="20"/>
-          <w:szCs w:val="20"/>
-          <w:highlight w:val="red"/>
+      <w:r>
+        <w:rPr>
+          <w:rFonts w:ascii="CMR10" w:hAnsi="CMR10"/>
+          <w:sz w:val="20"/>
+          <w:szCs w:val="20"/>
           <w:lang w:val="pt-PT"/>
         </w:rPr>
         <w:t xml:space="preserve">, </w:t>
@@ -2462,7 +2254,6 @@
           <w:rFonts w:ascii="CMTT10" w:hAnsi="CMTT10"/>
           <w:sz w:val="20"/>
           <w:szCs w:val="20"/>
-          <w:highlight w:val="red"/>
           <w:lang w:val="pt-PT"/>
         </w:rPr>
         <w:t>Mac</w:t>
@@ -2472,7 +2263,6 @@
           <w:rFonts w:ascii="CMR10" w:hAnsi="CMR10"/>
           <w:sz w:val="20"/>
           <w:szCs w:val="20"/>
-          <w:highlight w:val="red"/>
           <w:lang w:val="pt-PT"/>
         </w:rPr>
         <w:t xml:space="preserve">) possibilitam a aplicação incremental das respetivas proteções? Qual a vantagem de aplicar proteções incrementalmente? </w:t>
@@ -2494,33 +2284,201 @@
           <w:rFonts w:ascii="CMR10" w:hAnsi="CMR10"/>
           <w:sz w:val="20"/>
           <w:szCs w:val="20"/>
-          <w:highlight w:val="red"/>
-          <w:lang w:val="pt-PT"/>
-        </w:rPr>
-        <w:t xml:space="preserve">Recebendo partes das mensagens em bite </w:t>
-      </w:r>
-      <w:proofErr w:type="spellStart"/>
-      <w:r>
-        <w:rPr>
-          <w:rFonts w:ascii="CMR10" w:hAnsi="CMR10"/>
-          <w:sz w:val="20"/>
-          <w:szCs w:val="20"/>
-          <w:highlight w:val="red"/>
-          <w:lang w:val="pt-PT"/>
-        </w:rPr>
-        <w:t>arrays</w:t>
-      </w:r>
-      <w:proofErr w:type="spellEnd"/>
-      <w:r>
-        <w:rPr>
-          <w:rFonts w:ascii="CMR10" w:hAnsi="CMR10"/>
-          <w:sz w:val="20"/>
-          <w:szCs w:val="20"/>
-          <w:highlight w:val="red"/>
-          <w:lang w:val="pt-PT"/>
-        </w:rPr>
-        <w:t xml:space="preserve"> e guardando partes do criptograma gerado</w:t>
-      </w:r>
+          <w:lang w:val="pt-PT"/>
+        </w:rPr>
+        <w:t xml:space="preserve">Cipher-Para a engine classe </w:t>
+      </w:r>
+      <w:proofErr w:type="gramStart"/>
+      <w:r>
+        <w:rPr>
+          <w:rFonts w:ascii="CMR10" w:hAnsi="CMR10"/>
+          <w:sz w:val="20"/>
+          <w:szCs w:val="20"/>
+          <w:lang w:val="pt-PT"/>
+        </w:rPr>
+        <w:t>cipher,a</w:t>
+      </w:r>
+      <w:proofErr w:type="gramEnd"/>
+      <w:r>
+        <w:rPr>
+          <w:rFonts w:ascii="CMR10" w:hAnsi="CMR10"/>
+          <w:sz w:val="20"/>
+          <w:szCs w:val="20"/>
+          <w:lang w:val="pt-PT"/>
+        </w:rPr>
+        <w:t xml:space="preserve"> mesma  é inicializada com o método init e para cifrar parte da mensagem é utilizado o método update que retorna parte do criptograma,no ultimo bloco da mensagem a cifrar é utilizado o método doFinal que retorna o final do criptograma.</w:t>
+      </w:r>
+    </w:p>
+    <w:p>
+      <w:pPr>
+        <w:pStyle w:val="NormalWeb"/>
+        <w:ind w:left="360"/>
+        <w:rPr>
+          <w:rFonts w:ascii="CMR10" w:hAnsi="CMR10"/>
+          <w:sz w:val="20"/>
+          <w:szCs w:val="20"/>
+          <w:lang w:val="pt-PT"/>
+        </w:rPr>
+      </w:pPr>
+      <w:r>
+        <w:rPr>
+          <w:rFonts w:ascii="CMR10" w:hAnsi="CMR10"/>
+          <w:sz w:val="20"/>
+          <w:szCs w:val="20"/>
+          <w:lang w:val="pt-PT"/>
+        </w:rPr>
+        <w:t xml:space="preserve">Signature-Para a engine classe </w:t>
+      </w:r>
+      <w:proofErr w:type="gramStart"/>
+      <w:r>
+        <w:rPr>
+          <w:rFonts w:ascii="CMR10" w:hAnsi="CMR10"/>
+          <w:sz w:val="20"/>
+          <w:szCs w:val="20"/>
+          <w:lang w:val="pt-PT"/>
+        </w:rPr>
+        <w:t>signature,a</w:t>
+      </w:r>
+      <w:proofErr w:type="gramEnd"/>
+      <w:r>
+        <w:rPr>
+          <w:rFonts w:ascii="CMR10" w:hAnsi="CMR10"/>
+          <w:sz w:val="20"/>
+          <w:szCs w:val="20"/>
+          <w:lang w:val="pt-PT"/>
+        </w:rPr>
+        <w:t xml:space="preserve"> mesma  é inicializada com o método initSign ou initVerify dependendo se queremos criar  ou verificar uma assinatura utilizando em ambas o método update para receber parte da mensagem,no ultimo bloco da mensagem a assinar/verificar é utilizado o método sign/verify que cria ou verifica uma assinatura na mensagem.</w:t>
+      </w:r>
+    </w:p>
+    <w:p>
+      <w:pPr>
+        <w:pStyle w:val="NormalWeb"/>
+        <w:ind w:left="360"/>
+        <w:rPr>
+          <w:rFonts w:ascii="CMR10" w:hAnsi="CMR10"/>
+          <w:sz w:val="20"/>
+          <w:szCs w:val="20"/>
+          <w:lang w:val="pt-PT"/>
+        </w:rPr>
+      </w:pPr>
+      <w:r>
+        <w:rPr>
+          <w:rFonts w:ascii="CMR10" w:hAnsi="CMR10"/>
+          <w:sz w:val="20"/>
+          <w:szCs w:val="20"/>
+          <w:lang w:val="pt-PT"/>
+        </w:rPr>
+        <w:t xml:space="preserve">MAC-Tal como na engine classe cipher são utilizados os métodos </w:t>
+      </w:r>
+      <w:proofErr w:type="gramStart"/>
+      <w:r>
+        <w:rPr>
+          <w:rFonts w:ascii="CMR10" w:hAnsi="CMR10"/>
+          <w:sz w:val="20"/>
+          <w:szCs w:val="20"/>
+          <w:lang w:val="pt-PT"/>
+        </w:rPr>
+        <w:t>init,update</w:t>
+      </w:r>
+      <w:proofErr w:type="gramEnd"/>
+      <w:r>
+        <w:rPr>
+          <w:rFonts w:ascii="CMR10" w:hAnsi="CMR10"/>
+          <w:sz w:val="20"/>
+          <w:szCs w:val="20"/>
+          <w:lang w:val="pt-PT"/>
+        </w:rPr>
+        <w:t xml:space="preserve"> e dofinal para,respectivamente,inicializar,autenticar parte da mensagem,e autenticar o final da mensagem.</w:t>
+      </w:r>
+    </w:p>
+    <w:p>
+      <w:pPr>
+        <w:pStyle w:val="NormalWeb"/>
+        <w:ind w:left="360"/>
+        <w:rPr>
+          <w:rFonts w:ascii="CMR10" w:hAnsi="CMR10"/>
+          <w:sz w:val="20"/>
+          <w:szCs w:val="20"/>
+          <w:lang w:val="pt-PT"/>
+        </w:rPr>
+      </w:pPr>
+      <w:r>
+        <w:rPr>
+          <w:rFonts w:ascii="CMR10" w:hAnsi="CMR10"/>
+          <w:sz w:val="20"/>
+          <w:szCs w:val="20"/>
+          <w:lang w:val="pt-PT"/>
+        </w:rPr>
+        <w:t xml:space="preserve">A grande vantagem de aplicar proteções incrementalmente é evidente quando existem grandes mensagems ou ficheiros que precisem de ser </w:t>
+      </w:r>
+      <w:proofErr w:type="gramStart"/>
+      <w:r>
+        <w:rPr>
+          <w:rFonts w:ascii="CMR10" w:hAnsi="CMR10"/>
+          <w:sz w:val="20"/>
+          <w:szCs w:val="20"/>
+          <w:lang w:val="pt-PT"/>
+        </w:rPr>
+        <w:t>cifrados,assinados</w:t>
+      </w:r>
+      <w:proofErr w:type="gramEnd"/>
+      <w:r>
+        <w:rPr>
+          <w:rFonts w:ascii="CMR10" w:hAnsi="CMR10"/>
+          <w:sz w:val="20"/>
+          <w:szCs w:val="20"/>
+          <w:lang w:val="pt-PT"/>
+        </w:rPr>
+        <w:t>/verificados ou autenticados,em que,ao invés de ocupar-mos toda a memoria disponível,realizamos o processo pretendido subdividindo-o em várias partes.</w:t>
+      </w:r>
+    </w:p>
+    <w:p>
+      <w:pPr>
+        <w:pStyle w:val="NormalWeb"/>
+        <w:ind w:left="360"/>
+        <w:rPr>
+          <w:rFonts w:ascii="CMR10" w:hAnsi="CMR10"/>
+          <w:sz w:val="20"/>
+          <w:szCs w:val="20"/>
+          <w:lang w:val="pt-PT"/>
+        </w:rPr>
+      </w:pPr>
+    </w:p>
+    <w:p>
+      <w:pPr>
+        <w:pStyle w:val="NormalWeb"/>
+        <w:ind w:left="360"/>
+        <w:rPr>
+          <w:rFonts w:ascii="CMR10" w:hAnsi="CMR10"/>
+          <w:sz w:val="20"/>
+          <w:szCs w:val="20"/>
+          <w:lang w:val="pt-PT"/>
+        </w:rPr>
+      </w:pPr>
+    </w:p>
+    <w:p>
+      <w:pPr>
+        <w:pStyle w:val="NormalWeb"/>
+        <w:ind w:left="360"/>
+        <w:rPr>
+          <w:rFonts w:ascii="CMR10" w:hAnsi="CMR10"/>
+          <w:sz w:val="20"/>
+          <w:szCs w:val="20"/>
+          <w:lang w:val="pt-PT"/>
+        </w:rPr>
+      </w:pPr>
+    </w:p>
+    <w:p>
+      <w:pPr>
+        <w:pStyle w:val="NormalWeb"/>
+        <w:ind w:left="360"/>
+        <w:rPr>
+          <w:rFonts w:ascii="CMR10" w:hAnsi="CMR10"/>
+          <w:sz w:val="20"/>
+          <w:szCs w:val="20"/>
+          <w:lang w:val="pt-PT"/>
+        </w:rPr>
+      </w:pPr>
     </w:p>
     <w:p>
       <w:pPr>
@@ -2553,6 +2511,7 @@
           <w:rFonts w:ascii="CMR10" w:hAnsi="CMR10"/>
           <w:lang w:val="pt-PT"/>
         </w:rPr>
+        <w:lastRenderedPageBreak/>
         <w:t>Questão</w:t>
       </w:r>
       <w:r>
@@ -2687,7 +2646,6 @@
         </w:rPr>
         <w:t xml:space="preserve">o de </w:t>
       </w:r>
-      <w:proofErr w:type="spellStart"/>
       <w:r>
         <w:rPr>
           <w:rFonts w:ascii="CMTI10" w:hAnsi="CMTI10"/>
@@ -2695,17 +2653,7 @@
           <w:szCs w:val="20"/>
           <w:lang w:val="pt-PT"/>
         </w:rPr>
-        <w:t>hash</w:t>
-      </w:r>
-      <w:proofErr w:type="spellEnd"/>
-      <w:r>
-        <w:rPr>
-          <w:rFonts w:ascii="CMTI10" w:hAnsi="CMTI10"/>
-          <w:sz w:val="20"/>
-          <w:szCs w:val="20"/>
-          <w:lang w:val="pt-PT"/>
-        </w:rPr>
-        <w:t xml:space="preserve"> </w:t>
+        <w:t xml:space="preserve">hash </w:t>
       </w:r>
       <w:r>
         <w:rPr>
@@ -3420,193 +3368,10 @@
         <w:rPr>
           <w:lang w:val="pt-PT"/>
         </w:rPr>
-        <w:t xml:space="preserve">A resistência á segunda pré imagem de uma função de </w:t>
-      </w:r>
-      <w:proofErr w:type="spellStart"/>
-      <w:r>
-        <w:rPr>
-          <w:lang w:val="pt-PT"/>
-        </w:rPr>
-        <w:t>hash</w:t>
-      </w:r>
-      <w:proofErr w:type="spellEnd"/>
-      <w:r>
-        <w:rPr>
-          <w:lang w:val="pt-PT"/>
-        </w:rPr>
-        <w:t xml:space="preserve"> verifica que dado uma mensagem m1 é muito improvável encontrar uma mensagem m2 cujo </w:t>
-      </w:r>
-      <w:proofErr w:type="spellStart"/>
-      <w:r>
-        <w:rPr>
-          <w:lang w:val="pt-PT"/>
-        </w:rPr>
-        <w:t>hash</w:t>
-      </w:r>
-      <w:proofErr w:type="spellEnd"/>
-      <w:r>
-        <w:rPr>
-          <w:lang w:val="pt-PT"/>
-        </w:rPr>
-        <w:t>(m1)=</w:t>
-      </w:r>
-      <w:proofErr w:type="spellStart"/>
-      <w:r>
-        <w:rPr>
-          <w:lang w:val="pt-PT"/>
-        </w:rPr>
-        <w:t>hash</w:t>
-      </w:r>
-      <w:proofErr w:type="spellEnd"/>
-      <w:r>
-        <w:rPr>
-          <w:lang w:val="pt-PT"/>
-        </w:rPr>
-        <w:t xml:space="preserve">(m2),ou </w:t>
-      </w:r>
-      <w:proofErr w:type="spellStart"/>
-      <w:r>
-        <w:rPr>
-          <w:lang w:val="pt-PT"/>
-        </w:rPr>
-        <w:t>seja,mensagens</w:t>
-      </w:r>
-      <w:proofErr w:type="spellEnd"/>
-      <w:r>
-        <w:rPr>
-          <w:lang w:val="pt-PT"/>
-        </w:rPr>
-        <w:t xml:space="preserve"> diferentes resultam em </w:t>
-      </w:r>
-      <w:proofErr w:type="spellStart"/>
-      <w:r>
-        <w:rPr>
-          <w:lang w:val="pt-PT"/>
-        </w:rPr>
-        <w:t>hash’s</w:t>
-      </w:r>
-      <w:proofErr w:type="spellEnd"/>
-      <w:r>
-        <w:rPr>
-          <w:lang w:val="pt-PT"/>
-        </w:rPr>
-        <w:t xml:space="preserve"> </w:t>
-      </w:r>
-      <w:proofErr w:type="spellStart"/>
-      <w:r>
-        <w:rPr>
-          <w:lang w:val="pt-PT"/>
-        </w:rPr>
-        <w:t>diferentes.Logo</w:t>
-      </w:r>
-      <w:proofErr w:type="spellEnd"/>
-      <w:r>
-        <w:rPr>
-          <w:lang w:val="pt-PT"/>
-        </w:rPr>
-        <w:t xml:space="preserve"> ao criar uma assinatura cifrada com a chave privada do certificado é possível verificar a autenticidade de uma chave publica se a mesma decifrar a assinatura.</w:t>
-      </w:r>
-    </w:p>
-    <w:p>
-      <w:pPr>
-        <w:pStyle w:val="NormalWeb"/>
-        <w:rPr>
-          <w:rFonts w:ascii="CMR10" w:hAnsi="CMR10"/>
-          <w:sz w:val="20"/>
-          <w:szCs w:val="20"/>
-          <w:lang w:val="pt-PT"/>
-        </w:rPr>
-      </w:pPr>
+        <w:t>A resistência á segunda pré imagem de uma função de hash verifica que dado uma mensagem m1 é muito improvável encontrar uma mensagem m2 cujo hash(m1)=hash(m2),ou seja,mensagens diferentes resultam em hash’s diferentes.Logo ao criar uma assinatura cifrada com a chave privada do certificado é possível verificar a autenticidade de uma chave publica se a mesma decifrar a assinatura.</w:t>
+      </w:r>
       <w:bookmarkStart w:id="0" w:name="_GoBack"/>
       <w:bookmarkEnd w:id="0"/>
-    </w:p>
-    <w:p>
-      <w:pPr>
-        <w:pStyle w:val="NormalWeb"/>
-        <w:ind w:left="360"/>
-        <w:rPr>
-          <w:rFonts w:ascii="CMR10" w:hAnsi="CMR10"/>
-          <w:sz w:val="20"/>
-          <w:szCs w:val="20"/>
-        </w:rPr>
-      </w:pPr>
-      <w:r>
-        <w:rPr>
-          <w:rFonts w:ascii="CMR10" w:hAnsi="CMR10"/>
-          <w:sz w:val="20"/>
-          <w:szCs w:val="20"/>
-        </w:rPr>
-        <w:lastRenderedPageBreak/>
-        <w:t>X.509 certificates would bind public keys (originally passwords) to X.500 pathnames (distinguished names) to note who has permission to modify X.500 directory nodes. X.500 was geared towards identity-based access control:</w:t>
-      </w:r>
-    </w:p>
-    <w:p>
-      <w:pPr>
-        <w:pStyle w:val="NormalWeb"/>
-        <w:ind w:left="360"/>
-        <w:rPr>
-          <w:rFonts w:ascii="CMR10" w:hAnsi="CMR10"/>
-          <w:sz w:val="20"/>
-          <w:szCs w:val="20"/>
-        </w:rPr>
-      </w:pPr>
-      <w:r>
-        <w:rPr>
-          <w:rFonts w:ascii="CMR10" w:hAnsi="CMR10"/>
-          <w:sz w:val="20"/>
-          <w:szCs w:val="20"/>
-        </w:rPr>
-        <w:t>Virtually all security services are dependent upon the identities of communicating parties being reliably known, i.e. authentication.</w:t>
-      </w:r>
-    </w:p>
-    <w:p>
-      <w:pPr>
-        <w:pStyle w:val="NormalWeb"/>
-        <w:ind w:left="360"/>
-        <w:rPr>
-          <w:rFonts w:ascii="CMR10" w:hAnsi="CMR10"/>
-          <w:sz w:val="20"/>
-          <w:szCs w:val="20"/>
-        </w:rPr>
-      </w:pPr>
-      <w:r>
-        <w:rPr>
-          <w:rFonts w:ascii="CMR10" w:hAnsi="CMR10"/>
-          <w:sz w:val="20"/>
-          <w:szCs w:val="20"/>
-        </w:rPr>
-        <w:t>This view of the world pre-dates the web and many new e-commerce scenarios, where a different kind of access control is more appropriate.</w:t>
-      </w:r>
-    </w:p>
-    <w:p>
-      <w:pPr>
-        <w:pStyle w:val="NormalWeb"/>
-        <w:ind w:left="360"/>
-        <w:rPr>
-          <w:rFonts w:ascii="CMR10" w:hAnsi="CMR10"/>
-          <w:sz w:val="20"/>
-          <w:szCs w:val="20"/>
-        </w:rPr>
-      </w:pPr>
-      <w:r>
-        <w:rPr>
-          <w:rFonts w:ascii="CMR10" w:hAnsi="CMR10"/>
-          <w:sz w:val="20"/>
-          <w:szCs w:val="20"/>
-        </w:rPr>
-        <w:t>Compared to previous versions, the X.509 v3 certificate format (Figure 15.5) includes extensions to increase flexibility. Extensions can be marked as critical. If a critical extension cannot be processed by an implementation, the certificate must be rejected. Non-critical extensions may be ignored. Critical extensions can be used to standardize policy with respect to the use of certificates.</w:t>
-      </w:r>
-    </w:p>
-    <w:p>
-      <w:pPr>
-        <w:pStyle w:val="NormalWeb"/>
-        <w:ind w:left="360"/>
-        <w:rPr>
-          <w:rFonts w:ascii="CMR10" w:hAnsi="CMR10"/>
-          <w:sz w:val="20"/>
-          <w:szCs w:val="20"/>
-        </w:rPr>
-      </w:pPr>
     </w:p>
     <w:p>
       <w:pPr>
@@ -3621,14 +3386,12 @@
           <w:szCs w:val="20"/>
         </w:rPr>
       </w:pPr>
-      <w:proofErr w:type="spellStart"/>
       <w:r>
         <w:rPr>
           <w:rFonts w:ascii="CMR10" w:hAnsi="CMR10"/>
         </w:rPr>
         <w:t>Resposta</w:t>
       </w:r>
-      <w:proofErr w:type="spellEnd"/>
       <w:r>
         <w:rPr>
           <w:rFonts w:ascii="CMR10" w:hAnsi="CMR10"/>
@@ -3640,7 +3403,7 @@
     </w:p>
     <w:p>
       <w:pPr>
-        <w:pStyle w:val="ListParagraph"/>
+        <w:pStyle w:val="PargrafodaLista"/>
         <w:autoSpaceDE w:val="0"/>
         <w:autoSpaceDN w:val="0"/>
         <w:adjustRightInd w:val="0"/>
@@ -3719,6 +3482,226 @@
           <w:lang w:val="pt-PT"/>
         </w:rPr>
         <w:t>certificado intermédio),e para isso é necessário o uso da chave privada desse mesmo certificado intermédio</w:t>
+      </w:r>
+    </w:p>
+    <w:p>
+      <w:pPr>
+        <w:pStyle w:val="NormalWeb"/>
+        <w:ind w:left="720"/>
+        <w:rPr>
+          <w:rFonts w:ascii="CMR10" w:hAnsi="CMR10"/>
+          <w:sz w:val="20"/>
+          <w:szCs w:val="20"/>
+          <w:lang w:val="pt-PT"/>
+        </w:rPr>
+      </w:pPr>
+    </w:p>
+    <w:p>
+      <w:pPr>
+        <w:autoSpaceDE w:val="0"/>
+        <w:autoSpaceDN w:val="0"/>
+        <w:adjustRightInd w:val="0"/>
+        <w:rPr>
+          <w:rFonts w:ascii="Times New Roman" w:eastAsia="Times New Roman" w:hAnsi="Times New Roman" w:cs="Times New Roman"/>
+          <w:lang w:val="pt-PT" w:eastAsia="en-GB"/>
+        </w:rPr>
+      </w:pPr>
+      <w:r>
+        <w:rPr>
+          <w:rFonts w:ascii="Times New Roman" w:eastAsia="Times New Roman" w:hAnsi="Times New Roman" w:cs="Times New Roman"/>
+          <w:lang w:val="pt-PT" w:eastAsia="en-GB"/>
+        </w:rPr>
+        <w:t>Questão 7-Considere o laboratório sobre cifra simétrica dos Labs for Security Eduction (SEED</w:t>
+      </w:r>
+      <w:proofErr w:type="gramStart"/>
+      <w:r>
+        <w:rPr>
+          <w:rFonts w:ascii="Times New Roman" w:eastAsia="Times New Roman" w:hAnsi="Times New Roman" w:cs="Times New Roman"/>
+          <w:lang w:val="pt-PT" w:eastAsia="en-GB"/>
+        </w:rPr>
+        <w:t>) .</w:t>
+      </w:r>
+      <w:proofErr w:type="gramEnd"/>
+      <w:r>
+        <w:rPr>
+          <w:rFonts w:ascii="Times New Roman" w:eastAsia="Times New Roman" w:hAnsi="Times New Roman" w:cs="Times New Roman"/>
+          <w:lang w:val="pt-PT" w:eastAsia="en-GB"/>
+        </w:rPr>
+        <w:t xml:space="preserve"> Realize o ponto 2.4 Task 4: Padding". Na alínea 1 indique os modos que usam padding explicando as experiências efetuadas. Na alínea 2 realize a experiência com a primitiva AES em modo CBC e indique, para cada dimensão de ficheiro, os valores de padding.</w:t>
+      </w:r>
+    </w:p>
+    <w:p>
+      <w:pPr>
+        <w:autoSpaceDE w:val="0"/>
+        <w:autoSpaceDN w:val="0"/>
+        <w:adjustRightInd w:val="0"/>
+        <w:rPr>
+          <w:rFonts w:ascii="Times New Roman" w:eastAsia="Times New Roman" w:hAnsi="Times New Roman" w:cs="Times New Roman"/>
+          <w:lang w:val="pt-PT" w:eastAsia="en-GB"/>
+        </w:rPr>
+      </w:pPr>
+    </w:p>
+    <w:p>
+      <w:pPr>
+        <w:autoSpaceDE w:val="0"/>
+        <w:autoSpaceDN w:val="0"/>
+        <w:adjustRightInd w:val="0"/>
+        <w:rPr>
+          <w:rFonts w:ascii="Times New Roman" w:eastAsia="Times New Roman" w:hAnsi="Times New Roman" w:cs="Times New Roman"/>
+          <w:lang w:val="pt-PT" w:eastAsia="en-GB"/>
+        </w:rPr>
+      </w:pPr>
+      <w:r>
+        <w:rPr>
+          <w:rFonts w:ascii="Times New Roman" w:eastAsia="Times New Roman" w:hAnsi="Times New Roman" w:cs="Times New Roman"/>
+          <w:lang w:val="pt-PT" w:eastAsia="en-GB"/>
+        </w:rPr>
+        <w:t>Na alínea 1 era pedido para usarmos os modos de criptografia ECB,CBC,OFB,CFB e verificar quais deles utilizavam padding e quais não utilizavam,para isso,foi criado um ficheiro de texto teste ao qual aplicamos todos estes modos para o encriptar e em seguida desencriptar utilizando a instrução -nopad para que fosse visível o padding depois da desencriptação.Através da analise dos ficheiros é possível afirmar que tanto o modo ECB como o modo CBC produziram pading pois o tamanho do ficheiro aumentou e é possível verificar que no texto foram adicionados dois espaços em branco.No entanto,o modo OFB e o CFB não produziram qualquer padding pelo que o tamanho do ficheiro manteve-se igual</w:t>
+      </w:r>
+    </w:p>
+    <w:p>
+      <w:pPr>
+        <w:autoSpaceDE w:val="0"/>
+        <w:autoSpaceDN w:val="0"/>
+        <w:adjustRightInd w:val="0"/>
+        <w:rPr>
+          <w:rFonts w:ascii="Times New Roman" w:eastAsia="Times New Roman" w:hAnsi="Times New Roman" w:cs="Times New Roman"/>
+          <w:lang w:val="pt-PT" w:eastAsia="en-GB"/>
+        </w:rPr>
+      </w:pPr>
+    </w:p>
+    <w:p>
+      <w:pPr>
+        <w:autoSpaceDE w:val="0"/>
+        <w:autoSpaceDN w:val="0"/>
+        <w:adjustRightInd w:val="0"/>
+        <w:rPr>
+          <w:rFonts w:ascii="Times New Roman" w:eastAsia="Times New Roman" w:hAnsi="Times New Roman" w:cs="Times New Roman"/>
+          <w:lang w:val="pt-PT" w:eastAsia="en-GB"/>
+        </w:rPr>
+      </w:pPr>
+      <w:r>
+        <w:rPr>
+          <w:rFonts w:ascii="Times New Roman" w:eastAsia="Times New Roman" w:hAnsi="Times New Roman" w:cs="Times New Roman"/>
+          <w:lang w:val="pt-PT" w:eastAsia="en-GB"/>
+        </w:rPr>
+        <w:t xml:space="preserve">//EXPLICAR </w:t>
+      </w:r>
+      <w:proofErr w:type="gramStart"/>
+      <w:r>
+        <w:rPr>
+          <w:rFonts w:ascii="Times New Roman" w:eastAsia="Times New Roman" w:hAnsi="Times New Roman" w:cs="Times New Roman"/>
+          <w:lang w:val="pt-PT" w:eastAsia="en-GB"/>
+        </w:rPr>
+        <w:t>PORQUE</w:t>
+      </w:r>
+      <w:proofErr w:type="gramEnd"/>
+      <w:r>
+        <w:rPr>
+          <w:rFonts w:ascii="Times New Roman" w:eastAsia="Times New Roman" w:hAnsi="Times New Roman" w:cs="Times New Roman"/>
+          <w:lang w:val="pt-PT" w:eastAsia="en-GB"/>
+        </w:rPr>
+        <w:t>!!</w:t>
+      </w:r>
+    </w:p>
+    <w:p>
+      <w:pPr>
+        <w:autoSpaceDE w:val="0"/>
+        <w:autoSpaceDN w:val="0"/>
+        <w:adjustRightInd w:val="0"/>
+        <w:rPr>
+          <w:rFonts w:ascii="Times New Roman" w:eastAsia="Times New Roman" w:hAnsi="Times New Roman" w:cs="Times New Roman"/>
+          <w:lang w:val="pt-PT" w:eastAsia="en-GB"/>
+        </w:rPr>
+      </w:pPr>
+      <w:r>
+        <w:rPr>
+          <w:rFonts w:ascii="Times New Roman" w:eastAsia="Times New Roman" w:hAnsi="Times New Roman" w:cs="Times New Roman"/>
+          <w:lang w:val="pt-PT" w:eastAsia="en-GB"/>
+        </w:rPr>
+        <w:t>//PRINTS??</w:t>
+      </w:r>
+    </w:p>
+    <w:p>
+      <w:pPr>
+        <w:autoSpaceDE w:val="0"/>
+        <w:autoSpaceDN w:val="0"/>
+        <w:adjustRightInd w:val="0"/>
+        <w:rPr>
+          <w:rFonts w:ascii="Times New Roman" w:eastAsia="Times New Roman" w:hAnsi="Times New Roman" w:cs="Times New Roman"/>
+          <w:lang w:val="pt-PT" w:eastAsia="en-GB"/>
+        </w:rPr>
+      </w:pPr>
+    </w:p>
+    <w:p>
+      <w:pPr>
+        <w:autoSpaceDE w:val="0"/>
+        <w:autoSpaceDN w:val="0"/>
+        <w:adjustRightInd w:val="0"/>
+        <w:rPr>
+          <w:rFonts w:ascii="Times New Roman" w:eastAsia="Times New Roman" w:hAnsi="Times New Roman" w:cs="Times New Roman"/>
+          <w:lang w:val="pt-PT" w:eastAsia="en-GB"/>
+        </w:rPr>
+      </w:pPr>
+    </w:p>
+    <w:p>
+      <w:pPr>
+        <w:autoSpaceDE w:val="0"/>
+        <w:autoSpaceDN w:val="0"/>
+        <w:adjustRightInd w:val="0"/>
+        <w:rPr>
+          <w:rFonts w:ascii="Times New Roman" w:eastAsia="Times New Roman" w:hAnsi="Times New Roman" w:cs="Times New Roman"/>
+          <w:lang w:val="pt-PT" w:eastAsia="en-GB"/>
+        </w:rPr>
+      </w:pPr>
+      <w:r>
+        <w:rPr>
+          <w:rFonts w:ascii="Times New Roman" w:eastAsia="Times New Roman" w:hAnsi="Times New Roman" w:cs="Times New Roman"/>
+          <w:lang w:val="pt-PT" w:eastAsia="en-GB"/>
+        </w:rPr>
+        <w:t xml:space="preserve">Na alínea 2 era pedido para criarmos 3 ficheiros com respectivamente 5,10 e 16 bytes e depois da respectiva encriptação verificamos que o tamanho dos novos ficheiros era de,respectivamente,32,32 e 48 bytes.Para verificar a existência de padding desencriptamos os </w:t>
+      </w:r>
+      <w:r>
+        <w:rPr>
+          <w:rFonts w:ascii="Times New Roman" w:eastAsia="Times New Roman" w:hAnsi="Times New Roman" w:cs="Times New Roman"/>
+          <w:lang w:val="pt-PT" w:eastAsia="en-GB"/>
+        </w:rPr>
+        <w:lastRenderedPageBreak/>
+        <w:t>ficheiros utilizando a instrução -nopad para que o padding não fosse removido na desencriptação.Os ficheiros desencriptados ficaram então com 16,16 e 32 bytes.</w:t>
+      </w:r>
+    </w:p>
+    <w:p>
+      <w:pPr>
+        <w:autoSpaceDE w:val="0"/>
+        <w:autoSpaceDN w:val="0"/>
+        <w:adjustRightInd w:val="0"/>
+        <w:rPr>
+          <w:rFonts w:ascii="Times New Roman" w:eastAsia="Times New Roman" w:hAnsi="Times New Roman" w:cs="Times New Roman"/>
+          <w:lang w:val="pt-PT" w:eastAsia="en-GB"/>
+        </w:rPr>
+      </w:pPr>
+      <w:r>
+        <w:rPr>
+          <w:rFonts w:ascii="Times New Roman" w:eastAsia="Times New Roman" w:hAnsi="Times New Roman" w:cs="Times New Roman"/>
+          <w:lang w:val="pt-PT" w:eastAsia="en-GB"/>
+        </w:rPr>
+        <w:t xml:space="preserve">Por fim verificamos através do hexdump quantos bytes tinham sido acrescentados á </w:t>
+      </w:r>
+      <w:proofErr w:type="gramStart"/>
+      <w:r>
+        <w:rPr>
+          <w:rFonts w:ascii="Times New Roman" w:eastAsia="Times New Roman" w:hAnsi="Times New Roman" w:cs="Times New Roman"/>
+          <w:lang w:val="pt-PT" w:eastAsia="en-GB"/>
+        </w:rPr>
+        <w:t>mensagem,chegámos</w:t>
+      </w:r>
+      <w:proofErr w:type="gramEnd"/>
+      <w:r>
+        <w:rPr>
+          <w:rFonts w:ascii="Times New Roman" w:eastAsia="Times New Roman" w:hAnsi="Times New Roman" w:cs="Times New Roman"/>
+          <w:lang w:val="pt-PT" w:eastAsia="en-GB"/>
+        </w:rPr>
+        <w:t xml:space="preserve"> aos valores esperados que foram 11,6 e 16 bytes de padding para cada ficheiro,respectivamente.</w:t>
       </w:r>
     </w:p>
     <w:p>
@@ -5588,13 +5571,13 @@
     <w:name w:val="Normal"/>
     <w:qFormat/>
   </w:style>
-  <w:style w:type="character" w:default="1" w:styleId="DefaultParagraphFont">
+  <w:style w:type="character" w:default="1" w:styleId="Tipodeletrapredefinidodopargrafo">
     <w:name w:val="Default Paragraph Font"/>
     <w:uiPriority w:val="1"/>
     <w:semiHidden/>
     <w:unhideWhenUsed/>
   </w:style>
-  <w:style w:type="table" w:default="1" w:styleId="TableNormal">
+  <w:style w:type="table" w:default="1" w:styleId="Tabelanormal">
     <w:name w:val="Normal Table"/>
     <w:uiPriority w:val="99"/>
     <w:semiHidden/>
@@ -5609,7 +5592,7 @@
       </w:tblCellMar>
     </w:tblPr>
   </w:style>
-  <w:style w:type="numbering" w:default="1" w:styleId="NoList">
+  <w:style w:type="numbering" w:default="1" w:styleId="Semlista">
     <w:name w:val="No List"/>
     <w:uiPriority w:val="99"/>
     <w:semiHidden/>
@@ -5629,7 +5612,7 @@
       <w:lang w:eastAsia="en-GB"/>
     </w:rPr>
   </w:style>
-  <w:style w:type="paragraph" w:styleId="ListParagraph">
+  <w:style w:type="paragraph" w:styleId="PargrafodaLista">
     <w:name w:val="List Paragraph"/>
     <w:basedOn w:val="Normal"/>
     <w:uiPriority w:val="34"/>
@@ -5640,9 +5623,9 @@
       <w:contextualSpacing/>
     </w:pPr>
   </w:style>
-  <w:style w:type="character" w:styleId="Hyperlink">
+  <w:style w:type="character" w:styleId="Hiperligao">
     <w:name w:val="Hyperlink"/>
-    <w:basedOn w:val="DefaultParagraphFont"/>
+    <w:basedOn w:val="Tipodeletrapredefinidodopargrafo"/>
     <w:uiPriority w:val="99"/>
     <w:semiHidden/>
     <w:unhideWhenUsed/>
@@ -5652,9 +5635,9 @@
       <w:u w:val="single"/>
     </w:rPr>
   </w:style>
-  <w:style w:type="character" w:styleId="PlaceholderText">
+  <w:style w:type="character" w:styleId="TextodoMarcadordePosio">
     <w:name w:val="Placeholder Text"/>
-    <w:basedOn w:val="DefaultParagraphFont"/>
+    <w:basedOn w:val="Tipodeletrapredefinidodopargrafo"/>
     <w:uiPriority w:val="99"/>
     <w:semiHidden/>
     <w:rsid w:val="006E7E43"/>

</xml_diff>